<commit_message>
FIX inputs for  generate Rpport and Launch Testing - 2|08|01|2025
</commit_message>
<xml_diff>
--- a/src/rapports/Famille2-LEV2_VGP.docx
+++ b/src/rapports/Famille2-LEV2_VGP.docx
@@ -830,23 +830,7 @@
               <w:rPr>
                 <w:color w:val="00B0F0"/>
               </w:rPr>
-              <w:t>{</w:t>
-            </w:r>
-            <w:proofErr w:type="spellStart"/>
-            <w:proofErr w:type="gramStart"/>
-            <w:r>
-              <w:rPr>
-                <w:color w:val="00B0F0"/>
-              </w:rPr>
-              <w:t>equipement</w:t>
-            </w:r>
-            <w:proofErr w:type="spellEnd"/>
-            <w:proofErr w:type="gramEnd"/>
-            <w:r>
-              <w:rPr>
-                <w:color w:val="00B0F0"/>
-              </w:rPr>
-              <w:t>}</w:t>
+              <w:t>{equipement}</w:t>
             </w:r>
           </w:p>
         </w:tc>
@@ -948,40 +932,18 @@
               <w:rPr>
                 <w:b/>
                 <w:bCs/>
-                <w:sz w:val="24"/>
-                <w:szCs w:val="24"/>
+                <w:sz w:val="20"/>
+                <w:szCs w:val="20"/>
               </w:rPr>
             </w:pPr>
             <w:r>
               <w:rPr>
                 <w:b/>
                 <w:bCs/>
-                <w:sz w:val="24"/>
-                <w:szCs w:val="24"/>
-              </w:rPr>
-              <w:t>{</w:t>
-            </w:r>
-            <w:proofErr w:type="spellStart"/>
-            <w:proofErr w:type="gramStart"/>
-            <w:r>
-              <w:rPr>
-                <w:b/>
-                <w:bCs/>
-                <w:sz w:val="24"/>
-                <w:szCs w:val="24"/>
-              </w:rPr>
-              <w:t>etablissement</w:t>
-            </w:r>
-            <w:proofErr w:type="spellEnd"/>
-            <w:proofErr w:type="gramEnd"/>
-            <w:r>
-              <w:rPr>
-                <w:b/>
-                <w:bCs/>
-                <w:sz w:val="24"/>
-                <w:szCs w:val="24"/>
-              </w:rPr>
-              <w:t>}</w:t>
+                <w:sz w:val="20"/>
+                <w:szCs w:val="20"/>
+              </w:rPr>
+              <w:t>{etablissement}</w:t>
             </w:r>
           </w:p>
           <w:p>
@@ -997,38 +959,18 @@
               <w:rPr>
                 <w:b/>
                 <w:bCs/>
-                <w:sz w:val="24"/>
-                <w:szCs w:val="24"/>
+                <w:sz w:val="20"/>
+                <w:szCs w:val="20"/>
               </w:rPr>
             </w:pPr>
             <w:r>
               <w:rPr>
                 <w:b/>
                 <w:bCs/>
-                <w:sz w:val="24"/>
-                <w:szCs w:val="24"/>
-              </w:rPr>
-              <w:t>{</w:t>
-            </w:r>
-            <w:proofErr w:type="gramStart"/>
-            <w:r>
-              <w:rPr>
-                <w:b/>
-                <w:bCs/>
-                <w:sz w:val="24"/>
-                <w:szCs w:val="24"/>
-              </w:rPr>
-              <w:t>adresse</w:t>
-            </w:r>
-            <w:proofErr w:type="gramEnd"/>
-            <w:r>
-              <w:rPr>
-                <w:b/>
-                <w:bCs/>
-                <w:sz w:val="24"/>
-                <w:szCs w:val="24"/>
-              </w:rPr>
-              <w:t>}</w:t>
+                <w:sz w:val="20"/>
+                <w:szCs w:val="20"/>
+              </w:rPr>
+              <w:t>{adresse}</w:t>
             </w:r>
           </w:p>
           <w:p>
@@ -1044,40 +986,18 @@
               <w:rPr>
                 <w:b/>
                 <w:bCs/>
-                <w:sz w:val="24"/>
-                <w:szCs w:val="24"/>
+                <w:sz w:val="20"/>
+                <w:szCs w:val="20"/>
               </w:rPr>
             </w:pPr>
             <w:r>
               <w:rPr>
                 <w:b/>
                 <w:bCs/>
-                <w:sz w:val="24"/>
-                <w:szCs w:val="24"/>
-              </w:rPr>
-              <w:t>{</w:t>
-            </w:r>
-            <w:proofErr w:type="spellStart"/>
-            <w:proofErr w:type="gramStart"/>
-            <w:r>
-              <w:rPr>
-                <w:b/>
-                <w:bCs/>
-                <w:sz w:val="24"/>
-                <w:szCs w:val="24"/>
-              </w:rPr>
-              <w:t>codePostal</w:t>
-            </w:r>
-            <w:proofErr w:type="spellEnd"/>
-            <w:proofErr w:type="gramEnd"/>
-            <w:r>
-              <w:rPr>
-                <w:b/>
-                <w:bCs/>
-                <w:sz w:val="24"/>
-                <w:szCs w:val="24"/>
-              </w:rPr>
-              <w:t>} – {ville}</w:t>
+                <w:sz w:val="20"/>
+                <w:szCs w:val="20"/>
+              </w:rPr>
+              <w:t>{codePostal} – {ville}</w:t>
             </w:r>
           </w:p>
           <w:p>
@@ -1102,30 +1022,10 @@
               <w:rPr>
                 <w:b/>
                 <w:bCs/>
-                <w:sz w:val="24"/>
-                <w:szCs w:val="24"/>
-              </w:rPr>
-              <w:t>{</w:t>
-            </w:r>
-            <w:proofErr w:type="gramStart"/>
-            <w:r>
-              <w:rPr>
-                <w:b/>
-                <w:bCs/>
-                <w:sz w:val="24"/>
-                <w:szCs w:val="24"/>
-              </w:rPr>
-              <w:t>pays</w:t>
-            </w:r>
-            <w:proofErr w:type="gramEnd"/>
-            <w:r>
-              <w:rPr>
-                <w:b/>
-                <w:bCs/>
-                <w:sz w:val="24"/>
-                <w:szCs w:val="24"/>
-              </w:rPr>
-              <w:t>}</w:t>
+                <w:sz w:val="20"/>
+                <w:szCs w:val="20"/>
+              </w:rPr>
+              <w:t>{pays}</w:t>
             </w:r>
           </w:p>
         </w:tc>
@@ -1239,29 +1139,7 @@
                 <w:sz w:val="18"/>
                 <w:szCs w:val="18"/>
               </w:rPr>
-              <w:t>{</w:t>
-            </w:r>
-            <w:proofErr w:type="gramStart"/>
-            <w:r>
-              <w:rPr>
-                <w:b/>
-                <w:bCs/>
-                <w:color w:val="000000" w:themeColor="text1"/>
-                <w:sz w:val="18"/>
-                <w:szCs w:val="18"/>
-              </w:rPr>
-              <w:t>constructeur</w:t>
-            </w:r>
-            <w:proofErr w:type="gramEnd"/>
-            <w:r>
-              <w:rPr>
-                <w:b/>
-                <w:bCs/>
-                <w:color w:val="000000" w:themeColor="text1"/>
-                <w:sz w:val="18"/>
-                <w:szCs w:val="18"/>
-              </w:rPr>
-              <w:t>}</w:t>
+              <w:t>{constructeur}</w:t>
             </w:r>
           </w:p>
         </w:tc>
@@ -1395,29 +1273,7 @@
                 <w:sz w:val="18"/>
                 <w:szCs w:val="18"/>
               </w:rPr>
-              <w:t>{</w:t>
-            </w:r>
-            <w:proofErr w:type="gramStart"/>
-            <w:r>
-              <w:rPr>
-                <w:b/>
-                <w:bCs/>
-                <w:color w:val="000000" w:themeColor="text1"/>
-                <w:sz w:val="18"/>
-                <w:szCs w:val="18"/>
-              </w:rPr>
-              <w:t>marquage</w:t>
-            </w:r>
-            <w:proofErr w:type="gramEnd"/>
-            <w:r>
-              <w:rPr>
-                <w:b/>
-                <w:bCs/>
-                <w:color w:val="000000" w:themeColor="text1"/>
-                <w:sz w:val="18"/>
-                <w:szCs w:val="18"/>
-              </w:rPr>
-              <w:t>}</w:t>
+              <w:t>{marquage}</w:t>
             </w:r>
           </w:p>
         </w:tc>
@@ -1539,8 +1395,6 @@
               </w:rPr>
               <w:t>{</w:t>
             </w:r>
-            <w:proofErr w:type="spellStart"/>
-            <w:proofErr w:type="gramStart"/>
             <w:r>
               <w:rPr>
                 <w:b/>
@@ -1551,8 +1405,6 @@
               </w:rPr>
               <w:t>typeVerification</w:t>
             </w:r>
-            <w:proofErr w:type="spellEnd"/>
-            <w:proofErr w:type="gramEnd"/>
             <w:r>
               <w:rPr>
                 <w:b/>
@@ -1672,31 +1524,7 @@
                 <w:sz w:val="18"/>
                 <w:szCs w:val="18"/>
               </w:rPr>
-              <w:t>{</w:t>
-            </w:r>
-            <w:proofErr w:type="spellStart"/>
-            <w:proofErr w:type="gramStart"/>
-            <w:r>
-              <w:rPr>
-                <w:b/>
-                <w:bCs/>
-                <w:color w:val="000000" w:themeColor="text1"/>
-                <w:sz w:val="18"/>
-                <w:szCs w:val="18"/>
-              </w:rPr>
-              <w:t>numeroSerie</w:t>
-            </w:r>
-            <w:proofErr w:type="spellEnd"/>
-            <w:proofErr w:type="gramEnd"/>
-            <w:r>
-              <w:rPr>
-                <w:b/>
-                <w:bCs/>
-                <w:color w:val="000000" w:themeColor="text1"/>
-                <w:sz w:val="18"/>
-                <w:szCs w:val="18"/>
-              </w:rPr>
-              <w:t>}</w:t>
+              <w:t>{numeroSerie}</w:t>
             </w:r>
           </w:p>
         </w:tc>
@@ -1809,7 +1637,6 @@
               </w:rPr>
               <w:t>{</w:t>
             </w:r>
-            <w:proofErr w:type="gramStart"/>
             <w:r>
               <w:rPr>
                 <w:b/>
@@ -1820,7 +1647,6 @@
               </w:rPr>
               <w:t>localisation</w:t>
             </w:r>
-            <w:proofErr w:type="gramEnd"/>
             <w:r>
               <w:rPr>
                 <w:b/>
@@ -1942,8 +1768,6 @@
               </w:rPr>
               <w:t>{</w:t>
             </w:r>
-            <w:proofErr w:type="spellStart"/>
-            <w:proofErr w:type="gramStart"/>
             <w:r>
               <w:rPr>
                 <w:b/>
@@ -1954,8 +1778,6 @@
               </w:rPr>
               <w:t>dateVerification</w:t>
             </w:r>
-            <w:proofErr w:type="spellEnd"/>
-            <w:proofErr w:type="gramEnd"/>
             <w:r>
               <w:rPr>
                 <w:b/>
@@ -2180,29 +2002,7 @@
                 <w:sz w:val="18"/>
                 <w:szCs w:val="18"/>
               </w:rPr>
-              <w:t>{</w:t>
-            </w:r>
-            <w:proofErr w:type="gramStart"/>
-            <w:r>
-              <w:rPr>
-                <w:b/>
-                <w:bCs/>
-                <w:color w:val="000000" w:themeColor="text1"/>
-                <w:sz w:val="18"/>
-                <w:szCs w:val="18"/>
-              </w:rPr>
-              <w:t>inspecteur</w:t>
-            </w:r>
-            <w:proofErr w:type="gramEnd"/>
-            <w:r>
-              <w:rPr>
-                <w:b/>
-                <w:bCs/>
-                <w:color w:val="000000" w:themeColor="text1"/>
-                <w:sz w:val="18"/>
-                <w:szCs w:val="18"/>
-              </w:rPr>
-              <w:t>}</w:t>
+              <w:t>{inspecteur}</w:t>
             </w:r>
           </w:p>
         </w:tc>
@@ -2313,31 +2113,7 @@
                 <w:sz w:val="18"/>
                 <w:szCs w:val="18"/>
               </w:rPr>
-              <w:t>{</w:t>
-            </w:r>
-            <w:proofErr w:type="spellStart"/>
-            <w:proofErr w:type="gramStart"/>
-            <w:r>
-              <w:rPr>
-                <w:b/>
-                <w:bCs/>
-                <w:color w:val="000000" w:themeColor="text1"/>
-                <w:sz w:val="18"/>
-                <w:szCs w:val="18"/>
-              </w:rPr>
-              <w:t>accompagnateurInspecteur</w:t>
-            </w:r>
-            <w:proofErr w:type="spellEnd"/>
-            <w:proofErr w:type="gramEnd"/>
-            <w:r>
-              <w:rPr>
-                <w:b/>
-                <w:bCs/>
-                <w:color w:val="000000" w:themeColor="text1"/>
-                <w:sz w:val="18"/>
-                <w:szCs w:val="18"/>
-              </w:rPr>
-              <w:t>}</w:t>
+              <w:t>{accompagnateurInspecteur}</w:t>
             </w:r>
           </w:p>
         </w:tc>
@@ -2448,31 +2224,7 @@
                 <w:sz w:val="18"/>
                 <w:szCs w:val="18"/>
               </w:rPr>
-              <w:t>{</w:t>
-            </w:r>
-            <w:proofErr w:type="spellStart"/>
-            <w:proofErr w:type="gramStart"/>
-            <w:r>
-              <w:rPr>
-                <w:b/>
-                <w:bCs/>
-                <w:color w:val="000000" w:themeColor="text1"/>
-                <w:sz w:val="18"/>
-                <w:szCs w:val="18"/>
-              </w:rPr>
-              <w:t>dateEmission</w:t>
-            </w:r>
-            <w:proofErr w:type="spellEnd"/>
-            <w:proofErr w:type="gramEnd"/>
-            <w:r>
-              <w:rPr>
-                <w:b/>
-                <w:bCs/>
-                <w:color w:val="000000" w:themeColor="text1"/>
-                <w:sz w:val="18"/>
-                <w:szCs w:val="18"/>
-              </w:rPr>
-              <w:t>}</w:t>
+              <w:t>{dateEmission}</w:t>
             </w:r>
           </w:p>
         </w:tc>
@@ -2583,29 +2335,7 @@
                 <w:sz w:val="18"/>
                 <w:szCs w:val="18"/>
               </w:rPr>
-              <w:t>{</w:t>
-            </w:r>
-            <w:proofErr w:type="gramStart"/>
-            <w:r>
-              <w:rPr>
-                <w:b/>
-                <w:bCs/>
-                <w:color w:val="000000" w:themeColor="text1"/>
-                <w:sz w:val="18"/>
-                <w:szCs w:val="18"/>
-              </w:rPr>
-              <w:t>pages</w:t>
-            </w:r>
-            <w:proofErr w:type="gramEnd"/>
-            <w:r>
-              <w:rPr>
-                <w:b/>
-                <w:bCs/>
-                <w:color w:val="000000" w:themeColor="text1"/>
-                <w:sz w:val="18"/>
-                <w:szCs w:val="18"/>
-              </w:rPr>
-              <w:t xml:space="preserve">} </w:t>
+              <w:t xml:space="preserve">{pages} </w:t>
             </w:r>
             <w:r>
               <w:rPr>
@@ -3033,7 +2763,6 @@
           <w:bCs/>
           <w:u w:val="single"/>
         </w:rPr>
-        <w:lastRenderedPageBreak/>
         <w:t>SOMMAIRE</w:t>
       </w:r>
     </w:p>
@@ -5130,6 +4859,14 @@
     </w:p>
     <w:p>
       <w:pPr>
+        <w:rPr>
+          <w:sz w:val="20"/>
+          <w:szCs w:val="20"/>
+        </w:rPr>
+      </w:pPr>
+    </w:p>
+    <w:p>
+      <w:pPr>
         <w:pStyle w:val="Titre2"/>
         <w:numPr>
           <w:ilvl w:val="0"/>
@@ -5204,23 +4941,7 @@
           <w:sz w:val="20"/>
           <w:szCs w:val="20"/>
         </w:rPr>
-        <w:t xml:space="preserve">Arrêté </w:t>
-      </w:r>
-      <w:proofErr w:type="spellStart"/>
-      <w:r>
-        <w:rPr>
-          <w:sz w:val="20"/>
-          <w:szCs w:val="20"/>
-        </w:rPr>
-        <w:t>Viziriel</w:t>
-      </w:r>
-      <w:proofErr w:type="spellEnd"/>
-      <w:r>
-        <w:rPr>
-          <w:sz w:val="20"/>
-          <w:szCs w:val="20"/>
-        </w:rPr>
-        <w:t xml:space="preserve"> du 9 septembre 1953 déterminant les règles particulières de sécurité relatives aux appareils de levage autres que les ascenseurs et monte-charge modifié par l’Arrêté du 28 septembre 1955– Article 32</w:t>
+        <w:t>Arrêté Viziriel du 9 septembre 1953 déterminant les règles particulières de sécurité relatives aux appareils de levage autres que les ascenseurs et monte-charge modifié par l’Arrêté du 28 septembre 1955– Article 32</w:t>
       </w:r>
       <w:r>
         <w:rPr>
@@ -7928,29 +7649,7 @@
                                 <w:color w:val="4F81BD" w:themeColor="accent1"/>
                                 <w:szCs w:val="20"/>
                               </w:rPr>
-                              <w:t>{</w:t>
-                            </w:r>
-                            <w:proofErr w:type="spellStart"/>
-                            <w:proofErr w:type="gramStart"/>
-                            <w:r>
-                              <w:rPr>
-                                <w:b/>
-                                <w:bCs/>
-                                <w:color w:val="4F81BD" w:themeColor="accent1"/>
-                                <w:szCs w:val="20"/>
-                              </w:rPr>
-                              <w:t>equipement</w:t>
-                            </w:r>
-                            <w:proofErr w:type="spellEnd"/>
-                            <w:proofErr w:type="gramEnd"/>
-                            <w:r>
-                              <w:rPr>
-                                <w:b/>
-                                <w:bCs/>
-                                <w:color w:val="4F81BD" w:themeColor="accent1"/>
-                                <w:szCs w:val="20"/>
-                              </w:rPr>
-                              <w:t>}</w:t>
+                              <w:t>{equipement}</w:t>
                             </w:r>
                           </w:p>
                           <w:p>
@@ -8278,23 +7977,7 @@
                 <w:b/>
                 <w:color w:val="000000" w:themeColor="text1"/>
               </w:rPr>
-              <w:t>{</w:t>
-            </w:r>
-            <w:proofErr w:type="gramStart"/>
-            <w:r>
-              <w:rPr>
-                <w:b/>
-                <w:color w:val="000000" w:themeColor="text1"/>
-              </w:rPr>
-              <w:t>constructeur</w:t>
-            </w:r>
-            <w:proofErr w:type="gramEnd"/>
-            <w:r>
-              <w:rPr>
-                <w:b/>
-                <w:color w:val="000000" w:themeColor="text1"/>
-              </w:rPr>
-              <w:t>}</w:t>
+              <w:t>{constructeur}</w:t>
             </w:r>
           </w:p>
         </w:tc>
@@ -8359,25 +8042,7 @@
                 <w:b/>
                 <w:color w:val="000000" w:themeColor="text1"/>
               </w:rPr>
-              <w:t>{</w:t>
-            </w:r>
-            <w:proofErr w:type="spellStart"/>
-            <w:proofErr w:type="gramStart"/>
-            <w:r>
-              <w:rPr>
-                <w:b/>
-                <w:color w:val="000000" w:themeColor="text1"/>
-              </w:rPr>
-              <w:t>typeConstructeur</w:t>
-            </w:r>
-            <w:proofErr w:type="spellEnd"/>
-            <w:proofErr w:type="gramEnd"/>
-            <w:r>
-              <w:rPr>
-                <w:b/>
-                <w:color w:val="000000" w:themeColor="text1"/>
-              </w:rPr>
-              <w:t>}</w:t>
+              <w:t>{typeConstructeur}</w:t>
             </w:r>
           </w:p>
         </w:tc>
@@ -8442,25 +8107,7 @@
                 <w:b/>
                 <w:color w:val="000000" w:themeColor="text1"/>
               </w:rPr>
-              <w:t>{</w:t>
-            </w:r>
-            <w:proofErr w:type="spellStart"/>
-            <w:proofErr w:type="gramStart"/>
-            <w:r>
-              <w:rPr>
-                <w:b/>
-                <w:color w:val="000000" w:themeColor="text1"/>
-              </w:rPr>
-              <w:t>anneeMiseService</w:t>
-            </w:r>
-            <w:proofErr w:type="spellEnd"/>
-            <w:proofErr w:type="gramEnd"/>
-            <w:r>
-              <w:rPr>
-                <w:b/>
-                <w:color w:val="000000" w:themeColor="text1"/>
-              </w:rPr>
-              <w:t>}</w:t>
+              <w:t>{anneeMiseService}</w:t>
             </w:r>
           </w:p>
         </w:tc>
@@ -8525,25 +8172,7 @@
                 <w:b/>
                 <w:color w:val="000000" w:themeColor="text1"/>
               </w:rPr>
-              <w:t>{</w:t>
-            </w:r>
-            <w:proofErr w:type="spellStart"/>
-            <w:proofErr w:type="gramStart"/>
-            <w:r>
-              <w:rPr>
-                <w:b/>
-                <w:color w:val="000000" w:themeColor="text1"/>
-              </w:rPr>
-              <w:t>numeroSerie</w:t>
-            </w:r>
-            <w:proofErr w:type="spellEnd"/>
-            <w:proofErr w:type="gramEnd"/>
-            <w:r>
-              <w:rPr>
-                <w:b/>
-                <w:color w:val="000000" w:themeColor="text1"/>
-              </w:rPr>
-              <w:t>}</w:t>
+              <w:t>{numeroSerie}</w:t>
             </w:r>
           </w:p>
         </w:tc>
@@ -8608,25 +8237,7 @@
                 <w:b/>
                 <w:color w:val="000000" w:themeColor="text1"/>
               </w:rPr>
-              <w:t>{</w:t>
-            </w:r>
-            <w:proofErr w:type="spellStart"/>
-            <w:proofErr w:type="gramStart"/>
-            <w:r>
-              <w:rPr>
-                <w:b/>
-                <w:color w:val="000000" w:themeColor="text1"/>
-              </w:rPr>
-              <w:t>numeroInterne</w:t>
-            </w:r>
-            <w:proofErr w:type="spellEnd"/>
-            <w:proofErr w:type="gramEnd"/>
-            <w:r>
-              <w:rPr>
-                <w:b/>
-                <w:color w:val="000000" w:themeColor="text1"/>
-              </w:rPr>
-              <w:t>}</w:t>
+              <w:t>{numeroInterne}</w:t>
             </w:r>
           </w:p>
         </w:tc>
@@ -8693,7 +8304,6 @@
               </w:rPr>
               <w:t>{</w:t>
             </w:r>
-            <w:proofErr w:type="gramStart"/>
             <w:r>
               <w:rPr>
                 <w:b/>
@@ -8701,7 +8311,6 @@
               </w:rPr>
               <w:t>localisation</w:t>
             </w:r>
-            <w:proofErr w:type="gramEnd"/>
             <w:r>
               <w:rPr>
                 <w:b/>
@@ -8774,41 +8383,7 @@
                 <w:b/>
                 <w:color w:val="000000" w:themeColor="text1"/>
               </w:rPr>
-              <w:t>{</w:t>
-            </w:r>
-            <w:proofErr w:type="spellStart"/>
-            <w:proofErr w:type="gramStart"/>
-            <w:r>
-              <w:rPr>
-                <w:b/>
-                <w:color w:val="000000" w:themeColor="text1"/>
-              </w:rPr>
-              <w:t>typeAppareil</w:t>
-            </w:r>
-            <w:proofErr w:type="spellEnd"/>
-            <w:proofErr w:type="gramEnd"/>
-            <w:r>
-              <w:rPr>
-                <w:b/>
-                <w:color w:val="000000" w:themeColor="text1"/>
-              </w:rPr>
-              <w:t>}{</w:t>
-            </w:r>
-            <w:proofErr w:type="spellStart"/>
-            <w:r>
-              <w:rPr>
-                <w:b/>
-                <w:color w:val="000000" w:themeColor="text1"/>
-              </w:rPr>
-              <w:t>suiveTypeAppareil</w:t>
-            </w:r>
-            <w:proofErr w:type="spellEnd"/>
-            <w:r>
-              <w:rPr>
-                <w:b/>
-                <w:color w:val="000000" w:themeColor="text1"/>
-              </w:rPr>
-              <w:t>}</w:t>
+              <w:t>{typeAppareil}{suiveTypeAppareil}</w:t>
             </w:r>
           </w:p>
         </w:tc>
@@ -8913,33 +8488,7 @@
                 <w:sz w:val="20"/>
                 <w:szCs w:val="20"/>
               </w:rPr>
-              <w:t>{</w:t>
-            </w:r>
-            <w:proofErr w:type="spellStart"/>
-            <w:proofErr w:type="gramStart"/>
-            <w:r>
-              <w:rPr>
-                <w:rFonts w:ascii="Arial" w:hAnsi="Arial"/>
-                <w:b/>
-                <w:bCs/>
-                <w:color w:val="000000" w:themeColor="text1"/>
-                <w:sz w:val="20"/>
-                <w:szCs w:val="20"/>
-              </w:rPr>
-              <w:t>miseEnServiceRapport</w:t>
-            </w:r>
-            <w:proofErr w:type="spellEnd"/>
-            <w:proofErr w:type="gramEnd"/>
-            <w:r>
-              <w:rPr>
-                <w:rFonts w:ascii="Arial" w:hAnsi="Arial"/>
-                <w:b/>
-                <w:bCs/>
-                <w:color w:val="000000" w:themeColor="text1"/>
-                <w:sz w:val="20"/>
-                <w:szCs w:val="20"/>
-              </w:rPr>
-              <w:t>}</w:t>
+              <w:t>{miseEnServiceRapport}</w:t>
             </w:r>
           </w:p>
           <w:p>
@@ -8984,45 +8533,7 @@
                 <w:bCs/>
                 <w:color w:val="000000" w:themeColor="text1"/>
               </w:rPr>
-              <w:t>{</w:t>
-            </w:r>
-            <w:proofErr w:type="spellStart"/>
-            <w:proofErr w:type="gramStart"/>
-            <w:r>
-              <w:rPr>
-                <w:b/>
-                <w:bCs/>
-                <w:color w:val="000000" w:themeColor="text1"/>
-              </w:rPr>
-              <w:t>miseEnServiceEpreuves</w:t>
-            </w:r>
-            <w:proofErr w:type="spellEnd"/>
-            <w:proofErr w:type="gramEnd"/>
-            <w:r>
-              <w:rPr>
-                <w:b/>
-                <w:bCs/>
-                <w:color w:val="000000" w:themeColor="text1"/>
-              </w:rPr>
-              <w:t>}{</w:t>
-            </w:r>
-            <w:proofErr w:type="spellStart"/>
-            <w:r>
-              <w:rPr>
-                <w:b/>
-                <w:bCs/>
-                <w:color w:val="000000" w:themeColor="text1"/>
-              </w:rPr>
-              <w:t>suiveMiseEnServiceEpreuves</w:t>
-            </w:r>
-            <w:proofErr w:type="spellEnd"/>
-            <w:r>
-              <w:rPr>
-                <w:b/>
-                <w:bCs/>
-                <w:color w:val="000000" w:themeColor="text1"/>
-              </w:rPr>
-              <w:t>}</w:t>
+              <w:t>{miseEnServiceEpreuves}{suiveMiseEnServiceEpreuves}</w:t>
             </w:r>
           </w:p>
         </w:tc>
@@ -9090,25 +8601,7 @@
                 <w:bCs/>
                 <w:color w:val="000000" w:themeColor="text1"/>
               </w:rPr>
-              <w:t>{</w:t>
-            </w:r>
-            <w:proofErr w:type="gramStart"/>
-            <w:r>
-              <w:rPr>
-                <w:b/>
-                <w:bCs/>
-                <w:color w:val="000000" w:themeColor="text1"/>
-              </w:rPr>
-              <w:t>dateDerniereVerficationPeriodique</w:t>
-            </w:r>
-            <w:proofErr w:type="gramEnd"/>
-            <w:r>
-              <w:rPr>
-                <w:b/>
-                <w:bCs/>
-                <w:color w:val="000000" w:themeColor="text1"/>
-              </w:rPr>
-              <w:t>}{suiveDateDerniereVerficationPeriodique}</w:t>
+              <w:t>{dateDerniereVerficationPeriodique}{suiveDateDerniereVerficationPeriodique}</w:t>
             </w:r>
           </w:p>
           <w:p>
@@ -9132,25 +8625,7 @@
                 <w:bCs/>
                 <w:color w:val="000000" w:themeColor="text1"/>
               </w:rPr>
-              <w:t>{</w:t>
-            </w:r>
-            <w:proofErr w:type="gramStart"/>
-            <w:r>
-              <w:rPr>
-                <w:b/>
-                <w:bCs/>
-                <w:color w:val="000000" w:themeColor="text1"/>
-              </w:rPr>
-              <w:t>rapport</w:t>
-            </w:r>
-            <w:proofErr w:type="gramEnd"/>
-            <w:r>
-              <w:rPr>
-                <w:b/>
-                <w:bCs/>
-                <w:color w:val="000000" w:themeColor="text1"/>
-              </w:rPr>
-              <w:t>}</w:t>
+              <w:t>{rapport}</w:t>
             </w:r>
           </w:p>
         </w:tc>
@@ -9217,43 +8692,15 @@
               <w:rPr>
                 <w:color w:val="000000" w:themeColor="text1"/>
               </w:rPr>
-              <w:t>{</w:t>
-            </w:r>
-            <w:proofErr w:type="spellStart"/>
-            <w:proofErr w:type="gramStart"/>
-            <w:r>
-              <w:rPr>
-                <w:color w:val="000000" w:themeColor="text1"/>
-              </w:rPr>
-              <w:t>essaischarge</w:t>
-            </w:r>
-            <w:proofErr w:type="spellEnd"/>
-            <w:proofErr w:type="gramEnd"/>
+              <w:t>{essaischarge</w:t>
+            </w:r>
             <w:r>
               <w:rPr>
                 <w:b/>
                 <w:bCs/>
                 <w:color w:val="000000" w:themeColor="text1"/>
               </w:rPr>
-              <w:t>} {</w:t>
-            </w:r>
-            <w:proofErr w:type="spellStart"/>
-            <w:r>
-              <w:rPr>
-                <w:b/>
-                <w:bCs/>
-                <w:color w:val="000000" w:themeColor="text1"/>
-              </w:rPr>
-              <w:t>suiveEssaischarge</w:t>
-            </w:r>
-            <w:proofErr w:type="spellEnd"/>
-            <w:r>
-              <w:rPr>
-                <w:b/>
-                <w:bCs/>
-                <w:color w:val="000000" w:themeColor="text1"/>
-              </w:rPr>
-              <w:t>}</w:t>
+              <w:t>} {suiveEssaischarge}</w:t>
             </w:r>
           </w:p>
         </w:tc>
@@ -9319,21 +8766,7 @@
               <w:rPr>
                 <w:color w:val="000000" w:themeColor="text1"/>
               </w:rPr>
-              <w:t>{</w:t>
-            </w:r>
-            <w:proofErr w:type="gramStart"/>
-            <w:r>
-              <w:rPr>
-                <w:color w:val="000000" w:themeColor="text1"/>
-              </w:rPr>
-              <w:t>modification</w:t>
-            </w:r>
-            <w:proofErr w:type="gramEnd"/>
-            <w:r>
-              <w:rPr>
-                <w:color w:val="000000" w:themeColor="text1"/>
-              </w:rPr>
-              <w:t>}</w:t>
+              <w:t>{modification}</w:t>
             </w:r>
             <w:r>
               <w:rPr>
@@ -9341,25 +8774,7 @@
                 <w:bCs/>
                 <w:color w:val="000000" w:themeColor="text1"/>
               </w:rPr>
-              <w:t xml:space="preserve"> {</w:t>
-            </w:r>
-            <w:proofErr w:type="spellStart"/>
-            <w:r>
-              <w:rPr>
-                <w:b/>
-                <w:bCs/>
-                <w:color w:val="000000" w:themeColor="text1"/>
-              </w:rPr>
-              <w:t>suiveModification</w:t>
-            </w:r>
-            <w:proofErr w:type="spellEnd"/>
-            <w:r>
-              <w:rPr>
-                <w:b/>
-                <w:bCs/>
-                <w:color w:val="000000" w:themeColor="text1"/>
-              </w:rPr>
-              <w:t>}</w:t>
+              <w:t xml:space="preserve"> {suiveModification}</w:t>
             </w:r>
           </w:p>
           <w:p>
@@ -9623,20 +9038,8 @@
                 <w:sz w:val="20"/>
                 <w:szCs w:val="20"/>
               </w:rPr>
-              <w:t>{</w:t>
-            </w:r>
-            <w:proofErr w:type="gramStart"/>
-            <w:r>
-              <w:rPr>
-                <w:b/>
-                <w:bCs/>
-                <w:color w:val="000000" w:themeColor="text1"/>
-                <w:sz w:val="20"/>
-                <w:szCs w:val="20"/>
-              </w:rPr>
-              <w:t xml:space="preserve">marquage}   </w:t>
-            </w:r>
-            <w:proofErr w:type="gramEnd"/>
+              <w:t xml:space="preserve">{marquage}   </w:t>
+            </w:r>
           </w:p>
         </w:tc>
       </w:tr>
@@ -9735,29 +9138,7 @@
                 <w:sz w:val="20"/>
                 <w:szCs w:val="20"/>
               </w:rPr>
-              <w:t>{</w:t>
-            </w:r>
-            <w:proofErr w:type="spellStart"/>
-            <w:proofErr w:type="gramStart"/>
-            <w:r>
-              <w:rPr>
-                <w:b/>
-                <w:bCs/>
-                <w:sz w:val="20"/>
-                <w:szCs w:val="20"/>
-              </w:rPr>
-              <w:t>modeLevage</w:t>
-            </w:r>
-            <w:proofErr w:type="spellEnd"/>
-            <w:proofErr w:type="gramEnd"/>
-            <w:r>
-              <w:rPr>
-                <w:b/>
-                <w:bCs/>
-                <w:sz w:val="20"/>
-                <w:szCs w:val="20"/>
-              </w:rPr>
-              <w:t>}</w:t>
+              <w:t>{modeLevage}</w:t>
             </w:r>
           </w:p>
         </w:tc>
@@ -9906,27 +9287,7 @@
                 <w:sz w:val="20"/>
                 <w:szCs w:val="20"/>
               </w:rPr>
-              <w:t>{</w:t>
-            </w:r>
-            <w:proofErr w:type="spellStart"/>
-            <w:r>
-              <w:rPr>
-                <w:b/>
-                <w:bCs/>
-                <w:sz w:val="20"/>
-                <w:szCs w:val="20"/>
-              </w:rPr>
-              <w:t>chargeMaximaleUtile</w:t>
-            </w:r>
-            <w:proofErr w:type="spellEnd"/>
-            <w:r>
-              <w:rPr>
-                <w:b/>
-                <w:bCs/>
-                <w:sz w:val="20"/>
-                <w:szCs w:val="20"/>
-              </w:rPr>
-              <w:t>}</w:t>
+              <w:t>{chargeMaximaleUtile}</w:t>
             </w:r>
             <w:r>
               <w:rPr>
@@ -9985,29 +9346,7 @@
                 <w:sz w:val="20"/>
                 <w:szCs w:val="20"/>
               </w:rPr>
-              <w:t>{</w:t>
-            </w:r>
-            <w:proofErr w:type="spellStart"/>
-            <w:r>
-              <w:rPr>
-                <w:b/>
-                <w:bCs/>
-                <w:color w:val="000000" w:themeColor="text1"/>
-                <w:sz w:val="20"/>
-                <w:szCs w:val="20"/>
-              </w:rPr>
-              <w:t>hauteurDeLevage</w:t>
-            </w:r>
-            <w:proofErr w:type="spellEnd"/>
-            <w:r>
-              <w:rPr>
-                <w:b/>
-                <w:bCs/>
-                <w:color w:val="000000" w:themeColor="text1"/>
-                <w:sz w:val="20"/>
-                <w:szCs w:val="20"/>
-              </w:rPr>
-              <w:t>}</w:t>
+              <w:t>{hauteurDeLevage}</w:t>
             </w:r>
             <w:r>
               <w:rPr>
@@ -10078,9 +9417,8 @@
                 <w:sz w:val="20"/>
                 <w:szCs w:val="20"/>
               </w:rPr>
-              <w:t>{</w:t>
-            </w:r>
-            <w:proofErr w:type="spellStart"/>
+              <w:t>{portee}</w:t>
+            </w:r>
             <w:r>
               <w:rPr>
                 <w:b/>
@@ -10089,9 +9427,23 @@
                 <w:sz w:val="20"/>
                 <w:szCs w:val="20"/>
               </w:rPr>
-              <w:t>portee</w:t>
-            </w:r>
-            <w:proofErr w:type="spellEnd"/>
+              <w:t xml:space="preserve"> m</w:t>
+            </w:r>
+            <w:r>
+              <w:rPr>
+                <w:color w:val="000000" w:themeColor="text1"/>
+                <w:sz w:val="20"/>
+                <w:szCs w:val="20"/>
+              </w:rPr>
+              <w:t xml:space="preserve"> </w:t>
+            </w:r>
+            <w:r>
+              <w:rPr>
+                <w:sz w:val="20"/>
+                <w:szCs w:val="20"/>
+              </w:rPr>
+              <w:t xml:space="preserve">Porte a faux : </w:t>
+            </w:r>
             <w:r>
               <w:rPr>
                 <w:b/>
@@ -10100,82 +9452,7 @@
                 <w:sz w:val="20"/>
                 <w:szCs w:val="20"/>
               </w:rPr>
-              <w:t>}</w:t>
-            </w:r>
-            <w:r>
-              <w:rPr>
-                <w:b/>
-                <w:bCs/>
-                <w:color w:val="000000" w:themeColor="text1"/>
-                <w:sz w:val="20"/>
-                <w:szCs w:val="20"/>
-              </w:rPr>
-              <w:t xml:space="preserve"> m</w:t>
-            </w:r>
-            <w:r>
-              <w:rPr>
-                <w:color w:val="000000" w:themeColor="text1"/>
-                <w:sz w:val="20"/>
-                <w:szCs w:val="20"/>
-              </w:rPr>
-              <w:t xml:space="preserve"> </w:t>
-            </w:r>
-            <w:r>
-              <w:rPr>
-                <w:sz w:val="20"/>
-                <w:szCs w:val="20"/>
-              </w:rPr>
-              <w:t xml:space="preserve">Porte </w:t>
-            </w:r>
-            <w:proofErr w:type="spellStart"/>
-            <w:proofErr w:type="gramStart"/>
-            <w:r>
-              <w:rPr>
-                <w:sz w:val="20"/>
-                <w:szCs w:val="20"/>
-              </w:rPr>
-              <w:t>a</w:t>
-            </w:r>
-            <w:proofErr w:type="spellEnd"/>
-            <w:proofErr w:type="gramEnd"/>
-            <w:r>
-              <w:rPr>
-                <w:sz w:val="20"/>
-                <w:szCs w:val="20"/>
-              </w:rPr>
-              <w:t xml:space="preserve"> faux : </w:t>
-            </w:r>
-            <w:r>
-              <w:rPr>
-                <w:b/>
-                <w:bCs/>
-                <w:color w:val="000000" w:themeColor="text1"/>
-                <w:sz w:val="20"/>
-                <w:szCs w:val="20"/>
-              </w:rPr>
-              <w:t>{</w:t>
-            </w:r>
-            <w:proofErr w:type="spellStart"/>
-            <w:r>
-              <w:rPr>
-                <w:b/>
-                <w:bCs/>
-                <w:color w:val="000000" w:themeColor="text1"/>
-                <w:sz w:val="20"/>
-                <w:szCs w:val="20"/>
-              </w:rPr>
-              <w:t>porteFaux</w:t>
-            </w:r>
-            <w:proofErr w:type="spellEnd"/>
-            <w:r>
-              <w:rPr>
-                <w:b/>
-                <w:bCs/>
-                <w:color w:val="000000" w:themeColor="text1"/>
-                <w:sz w:val="20"/>
-                <w:szCs w:val="20"/>
-              </w:rPr>
-              <w:t>}</w:t>
+              <w:t>{porteFaux}</w:t>
             </w:r>
             <w:r>
               <w:rPr>
@@ -10234,7 +9511,6 @@
               </w:rPr>
               <w:t>{</w:t>
             </w:r>
-            <w:proofErr w:type="spellStart"/>
             <w:r>
               <w:rPr>
                 <w:b/>
@@ -10245,7 +9521,6 @@
               </w:rPr>
               <w:t>longueurCheminRoulement</w:t>
             </w:r>
-            <w:proofErr w:type="spellEnd"/>
             <w:r>
               <w:rPr>
                 <w:b/>
@@ -10320,7 +9595,6 @@
               </w:rPr>
               <w:t>{</w:t>
             </w:r>
-            <w:proofErr w:type="spellStart"/>
             <w:r>
               <w:rPr>
                 <w:b/>
@@ -10331,7 +9605,6 @@
               </w:rPr>
               <w:t>suspentesLevage</w:t>
             </w:r>
-            <w:proofErr w:type="spellEnd"/>
             <w:r>
               <w:rPr>
                 <w:b/>
@@ -10433,29 +9706,7 @@
                 <w:sz w:val="20"/>
                 <w:szCs w:val="20"/>
               </w:rPr>
-              <w:t>{</w:t>
-            </w:r>
-            <w:proofErr w:type="spellStart"/>
-            <w:r>
-              <w:rPr>
-                <w:b/>
-                <w:bCs/>
-                <w:color w:val="000000" w:themeColor="text1"/>
-                <w:sz w:val="20"/>
-                <w:szCs w:val="20"/>
-              </w:rPr>
-              <w:t>diametre</w:t>
-            </w:r>
-            <w:proofErr w:type="spellEnd"/>
-            <w:r>
-              <w:rPr>
-                <w:b/>
-                <w:bCs/>
-                <w:color w:val="000000" w:themeColor="text1"/>
-                <w:sz w:val="20"/>
-                <w:szCs w:val="20"/>
-              </w:rPr>
-              <w:t>}</w:t>
+              <w:t>{diametre}</w:t>
             </w:r>
             <w:r>
               <w:rPr>
@@ -10636,25 +9887,7 @@
                 <w:sz w:val="20"/>
                 <w:szCs w:val="20"/>
               </w:rPr>
-              <w:t>{</w:t>
-            </w:r>
-            <w:proofErr w:type="gramStart"/>
-            <w:r>
-              <w:rPr>
-                <w:color w:val="000000" w:themeColor="text1"/>
-                <w:sz w:val="20"/>
-                <w:szCs w:val="20"/>
-              </w:rPr>
-              <w:t>titre</w:t>
-            </w:r>
-            <w:proofErr w:type="gramEnd"/>
-            <w:r>
-              <w:rPr>
-                <w:color w:val="000000" w:themeColor="text1"/>
-                <w:sz w:val="20"/>
-                <w:szCs w:val="20"/>
-              </w:rPr>
-              <w:t>}</w:t>
+              <w:t>{titre}</w:t>
             </w:r>
           </w:p>
           <w:p>
@@ -10706,33 +9939,15 @@
                 <w:sz w:val="20"/>
                 <w:szCs w:val="20"/>
               </w:rPr>
-              <w:t xml:space="preserve">          {#</w:t>
-            </w:r>
-            <w:proofErr w:type="gramStart"/>
+              <w:t xml:space="preserve">          {#status}</w:t>
+            </w:r>
             <w:r>
               <w:rPr>
                 <w:color w:val="000000" w:themeColor="text1"/>
                 <w:sz w:val="20"/>
                 <w:szCs w:val="20"/>
               </w:rPr>
-              <w:t>status}</w:t>
-            </w:r>
-            <w:r>
-              <w:rPr>
-                <w:color w:val="000000" w:themeColor="text1"/>
-                <w:sz w:val="20"/>
-                <w:szCs w:val="20"/>
-              </w:rPr>
-              <w:t>{</w:t>
-            </w:r>
-            <w:proofErr w:type="gramEnd"/>
-            <w:r>
-              <w:rPr>
-                <w:color w:val="000000" w:themeColor="text1"/>
-                <w:sz w:val="20"/>
-                <w:szCs w:val="20"/>
-              </w:rPr>
-              <w:t>titre} </w:t>
+              <w:t>{titre} </w:t>
             </w:r>
             <w:r>
               <w:rPr>
@@ -10750,25 +9965,7 @@
                 <w:sz w:val="20"/>
                 <w:szCs w:val="20"/>
               </w:rPr>
-              <w:t>{/</w:t>
-            </w:r>
-            <w:proofErr w:type="spellStart"/>
-            <w:r>
-              <w:rPr>
-                <w:color w:val="000000" w:themeColor="text1"/>
-                <w:sz w:val="20"/>
-                <w:szCs w:val="20"/>
-              </w:rPr>
-              <w:t>status</w:t>
-            </w:r>
-            <w:proofErr w:type="spellEnd"/>
-            <w:r>
-              <w:rPr>
-                <w:color w:val="000000" w:themeColor="text1"/>
-                <w:sz w:val="20"/>
-                <w:szCs w:val="20"/>
-              </w:rPr>
-              <w:t>}</w:t>
+              <w:t>{/status}</w:t>
             </w:r>
           </w:p>
           <w:p>
@@ -10828,25 +10025,7 @@
                 <w:sz w:val="20"/>
                 <w:szCs w:val="20"/>
               </w:rPr>
-              <w:t>{/</w:t>
-            </w:r>
-            <w:proofErr w:type="spellStart"/>
-            <w:r>
-              <w:rPr>
-                <w:color w:val="000000" w:themeColor="text1"/>
-                <w:sz w:val="20"/>
-                <w:szCs w:val="20"/>
-              </w:rPr>
-              <w:t>status</w:t>
-            </w:r>
-            <w:proofErr w:type="spellEnd"/>
-            <w:r>
-              <w:rPr>
-                <w:color w:val="000000" w:themeColor="text1"/>
-                <w:sz w:val="20"/>
-                <w:szCs w:val="20"/>
-              </w:rPr>
-              <w:t>}</w:t>
+              <w:t>{/status}</w:t>
             </w:r>
           </w:p>
           <w:p>
@@ -10870,18 +10049,8 @@
                 <w:sz w:val="20"/>
                 <w:szCs w:val="20"/>
               </w:rPr>
-              <w:t>{/</w:t>
-            </w:r>
-            <w:proofErr w:type="spellStart"/>
-            <w:r>
-              <w:rPr>
-                <w:color w:val="000000" w:themeColor="text1"/>
-                <w:sz w:val="20"/>
-                <w:szCs w:val="20"/>
-              </w:rPr>
-              <w:t>levageAuxilaire</w:t>
-            </w:r>
-            <w:proofErr w:type="spellEnd"/>
+              <w:t>{/levageAuxilaire</w:t>
+            </w:r>
             <w:r>
               <w:rPr>
                 <w:color w:val="000000" w:themeColor="text1"/>
@@ -10933,7 +10102,6 @@
               </w:rPr>
               <w:t xml:space="preserve"> {</w:t>
             </w:r>
-            <w:proofErr w:type="spellStart"/>
             <w:r>
               <w:rPr>
                 <w:b/>
@@ -10944,7 +10112,6 @@
               </w:rPr>
               <w:t>dla</w:t>
             </w:r>
-            <w:proofErr w:type="spellEnd"/>
             <w:r>
               <w:rPr>
                 <w:b/>
@@ -11072,29 +10239,7 @@
                 <w:sz w:val="20"/>
                 <w:szCs w:val="20"/>
               </w:rPr>
-              <w:t>{#</w:t>
-            </w:r>
-            <w:proofErr w:type="gramStart"/>
-            <w:r>
-              <w:rPr>
-                <w:b/>
-                <w:bCs/>
-                <w:color w:val="000000" w:themeColor="text1"/>
-                <w:sz w:val="20"/>
-                <w:szCs w:val="20"/>
-              </w:rPr>
-              <w:t>modeInstallation}{</w:t>
-            </w:r>
-            <w:proofErr w:type="gramEnd"/>
-            <w:r>
-              <w:rPr>
-                <w:b/>
-                <w:bCs/>
-                <w:color w:val="000000" w:themeColor="text1"/>
-                <w:sz w:val="20"/>
-                <w:szCs w:val="20"/>
-              </w:rPr>
-              <w:t>#status}{titre}</w:t>
+              <w:t>{#modeInstallation}{#status}{titre}</w:t>
             </w:r>
             <w:r>
               <w:rPr>
@@ -11163,85 +10308,7 @@
                 <w:sz w:val="20"/>
                 <w:szCs w:val="20"/>
               </w:rPr>
-              <w:t>{/</w:t>
-            </w:r>
-            <w:proofErr w:type="spellStart"/>
-            <w:proofErr w:type="gramStart"/>
-            <w:r>
-              <w:rPr>
-                <w:b/>
-                <w:bCs/>
-                <w:color w:val="000000" w:themeColor="text1"/>
-                <w:sz w:val="20"/>
-                <w:szCs w:val="20"/>
-              </w:rPr>
-              <w:t>status</w:t>
-            </w:r>
-            <w:proofErr w:type="spellEnd"/>
-            <w:r>
-              <w:rPr>
-                <w:b/>
-                <w:bCs/>
-                <w:color w:val="000000" w:themeColor="text1"/>
-                <w:sz w:val="20"/>
-                <w:szCs w:val="20"/>
-              </w:rPr>
-              <w:t>}{</w:t>
-            </w:r>
-            <w:proofErr w:type="gramEnd"/>
-            <w:r>
-              <w:rPr>
-                <w:b/>
-                <w:bCs/>
-                <w:color w:val="000000" w:themeColor="text1"/>
-                <w:sz w:val="20"/>
-                <w:szCs w:val="20"/>
-              </w:rPr>
-              <w:t>/</w:t>
-            </w:r>
-            <w:proofErr w:type="spellStart"/>
-            <w:r>
-              <w:rPr>
-                <w:b/>
-                <w:bCs/>
-                <w:color w:val="000000" w:themeColor="text1"/>
-                <w:sz w:val="20"/>
-                <w:szCs w:val="20"/>
-              </w:rPr>
-              <w:t>modeInstallation</w:t>
-            </w:r>
-            <w:proofErr w:type="spellEnd"/>
-            <w:r>
-              <w:rPr>
-                <w:b/>
-                <w:bCs/>
-                <w:color w:val="000000" w:themeColor="text1"/>
-                <w:sz w:val="20"/>
-                <w:szCs w:val="20"/>
-              </w:rPr>
-              <w:t>} {</w:t>
-            </w:r>
-            <w:proofErr w:type="spellStart"/>
-            <w:r>
-              <w:rPr>
-                <w:b/>
-                <w:bCs/>
-                <w:color w:val="000000" w:themeColor="text1"/>
-                <w:sz w:val="20"/>
-                <w:szCs w:val="20"/>
-              </w:rPr>
-              <w:t>complementModeInstallation</w:t>
-            </w:r>
-            <w:proofErr w:type="spellEnd"/>
-            <w:r>
-              <w:rPr>
-                <w:b/>
-                <w:bCs/>
-                <w:color w:val="000000" w:themeColor="text1"/>
-                <w:sz w:val="20"/>
-                <w:szCs w:val="20"/>
-              </w:rPr>
-              <w:t>}</w:t>
+              <w:t>{/status}{/modeInstallation} {complementModeInstallation}</w:t>
             </w:r>
           </w:p>
         </w:tc>
@@ -11342,29 +10409,7 @@
                 <w:sz w:val="20"/>
                 <w:szCs w:val="20"/>
               </w:rPr>
-              <w:t>{#</w:t>
-            </w:r>
-            <w:proofErr w:type="gramStart"/>
-            <w:r>
-              <w:rPr>
-                <w:b/>
-                <w:bCs/>
-                <w:color w:val="000000" w:themeColor="text1"/>
-                <w:sz w:val="20"/>
-                <w:szCs w:val="20"/>
-              </w:rPr>
-              <w:t>sourceEnergie}{</w:t>
-            </w:r>
-            <w:proofErr w:type="gramEnd"/>
-            <w:r>
-              <w:rPr>
-                <w:b/>
-                <w:bCs/>
-                <w:color w:val="000000" w:themeColor="text1"/>
-                <w:sz w:val="20"/>
-                <w:szCs w:val="20"/>
-              </w:rPr>
-              <w:t>#status}{titre}</w:t>
+              <w:t>{#sourceEnergie}{#status}{titre}</w:t>
             </w:r>
             <w:r>
               <w:rPr>
@@ -11432,85 +10477,7 @@
                 <w:sz w:val="20"/>
                 <w:szCs w:val="20"/>
               </w:rPr>
-              <w:t>{/</w:t>
-            </w:r>
-            <w:proofErr w:type="spellStart"/>
-            <w:proofErr w:type="gramStart"/>
-            <w:r>
-              <w:rPr>
-                <w:b/>
-                <w:bCs/>
-                <w:color w:val="000000" w:themeColor="text1"/>
-                <w:sz w:val="20"/>
-                <w:szCs w:val="20"/>
-              </w:rPr>
-              <w:t>status</w:t>
-            </w:r>
-            <w:proofErr w:type="spellEnd"/>
-            <w:r>
-              <w:rPr>
-                <w:b/>
-                <w:bCs/>
-                <w:color w:val="000000" w:themeColor="text1"/>
-                <w:sz w:val="20"/>
-                <w:szCs w:val="20"/>
-              </w:rPr>
-              <w:t>}{</w:t>
-            </w:r>
-            <w:proofErr w:type="gramEnd"/>
-            <w:r>
-              <w:rPr>
-                <w:b/>
-                <w:bCs/>
-                <w:color w:val="000000" w:themeColor="text1"/>
-                <w:sz w:val="20"/>
-                <w:szCs w:val="20"/>
-              </w:rPr>
-              <w:t>/</w:t>
-            </w:r>
-            <w:proofErr w:type="spellStart"/>
-            <w:r>
-              <w:rPr>
-                <w:b/>
-                <w:bCs/>
-                <w:color w:val="000000" w:themeColor="text1"/>
-                <w:sz w:val="20"/>
-                <w:szCs w:val="20"/>
-              </w:rPr>
-              <w:t>sourceEnergie</w:t>
-            </w:r>
-            <w:proofErr w:type="spellEnd"/>
-            <w:r>
-              <w:rPr>
-                <w:b/>
-                <w:bCs/>
-                <w:color w:val="000000" w:themeColor="text1"/>
-                <w:sz w:val="20"/>
-                <w:szCs w:val="20"/>
-              </w:rPr>
-              <w:t>} {</w:t>
-            </w:r>
-            <w:proofErr w:type="spellStart"/>
-            <w:r>
-              <w:rPr>
-                <w:b/>
-                <w:bCs/>
-                <w:color w:val="000000" w:themeColor="text1"/>
-                <w:sz w:val="20"/>
-                <w:szCs w:val="20"/>
-              </w:rPr>
-              <w:t>complementSourceEnergie</w:t>
-            </w:r>
-            <w:proofErr w:type="spellEnd"/>
-            <w:r>
-              <w:rPr>
-                <w:b/>
-                <w:bCs/>
-                <w:color w:val="000000" w:themeColor="text1"/>
-                <w:sz w:val="20"/>
-                <w:szCs w:val="20"/>
-              </w:rPr>
-              <w:t>}</w:t>
+              <w:t>{/status}{/sourceEnergie} {complementSourceEnergie}</w:t>
             </w:r>
           </w:p>
         </w:tc>
@@ -11881,23 +10848,7 @@
                 <w:sz w:val="20"/>
                 <w:szCs w:val="20"/>
               </w:rPr>
-              <w:t>{#</w:t>
-            </w:r>
-            <w:proofErr w:type="gramStart"/>
-            <w:r>
-              <w:rPr>
-                <w:sz w:val="20"/>
-                <w:szCs w:val="20"/>
-              </w:rPr>
-              <w:t>aExamen}{</w:t>
-            </w:r>
-            <w:proofErr w:type="gramEnd"/>
-            <w:r>
-              <w:rPr>
-                <w:sz w:val="20"/>
-                <w:szCs w:val="20"/>
-              </w:rPr>
-              <w:t>titre}</w:t>
+              <w:t>{#aExamen}{titre}</w:t>
             </w:r>
           </w:p>
         </w:tc>
@@ -11923,39 +10874,7 @@
                 <w:sz w:val="20"/>
                 <w:szCs w:val="20"/>
               </w:rPr>
-              <w:t>{</w:t>
-            </w:r>
-            <w:proofErr w:type="gramStart"/>
-            <w:r>
-              <w:rPr>
-                <w:sz w:val="20"/>
-                <w:szCs w:val="20"/>
-              </w:rPr>
-              <w:t>avis</w:t>
-            </w:r>
-            <w:proofErr w:type="gramEnd"/>
-            <w:r>
-              <w:rPr>
-                <w:sz w:val="20"/>
-                <w:szCs w:val="20"/>
-              </w:rPr>
-              <w:t>}{/</w:t>
-            </w:r>
-            <w:proofErr w:type="spellStart"/>
-            <w:r>
-              <w:rPr>
-                <w:sz w:val="20"/>
-                <w:szCs w:val="20"/>
-              </w:rPr>
-              <w:t>aExamen</w:t>
-            </w:r>
-            <w:proofErr w:type="spellEnd"/>
-            <w:r>
-              <w:rPr>
-                <w:sz w:val="20"/>
-                <w:szCs w:val="20"/>
-              </w:rPr>
-              <w:t>}</w:t>
+              <w:t>{avis}{/aExamen}</w:t>
             </w:r>
           </w:p>
         </w:tc>
@@ -12133,23 +11052,7 @@
                 <w:sz w:val="20"/>
                 <w:szCs w:val="20"/>
               </w:rPr>
-              <w:t>{#</w:t>
-            </w:r>
-            <w:proofErr w:type="gramStart"/>
-            <w:r>
-              <w:rPr>
-                <w:sz w:val="20"/>
-                <w:szCs w:val="20"/>
-              </w:rPr>
-              <w:t>bExamen}{</w:t>
-            </w:r>
-            <w:proofErr w:type="gramEnd"/>
-            <w:r>
-              <w:rPr>
-                <w:sz w:val="20"/>
-                <w:szCs w:val="20"/>
-              </w:rPr>
-              <w:t>titre}</w:t>
+              <w:t>{#bExamen}{titre}</w:t>
             </w:r>
           </w:p>
         </w:tc>
@@ -12176,39 +11079,7 @@
                 <w:sz w:val="20"/>
                 <w:szCs w:val="20"/>
               </w:rPr>
-              <w:t>{</w:t>
-            </w:r>
-            <w:proofErr w:type="gramStart"/>
-            <w:r>
-              <w:rPr>
-                <w:sz w:val="20"/>
-                <w:szCs w:val="20"/>
-              </w:rPr>
-              <w:t>avis</w:t>
-            </w:r>
-            <w:proofErr w:type="gramEnd"/>
-            <w:r>
-              <w:rPr>
-                <w:sz w:val="20"/>
-                <w:szCs w:val="20"/>
-              </w:rPr>
-              <w:t>}{/</w:t>
-            </w:r>
-            <w:proofErr w:type="spellStart"/>
-            <w:r>
-              <w:rPr>
-                <w:sz w:val="20"/>
-                <w:szCs w:val="20"/>
-              </w:rPr>
-              <w:t>bExamen</w:t>
-            </w:r>
-            <w:proofErr w:type="spellEnd"/>
-            <w:r>
-              <w:rPr>
-                <w:sz w:val="20"/>
-                <w:szCs w:val="20"/>
-              </w:rPr>
-              <w:t>}</w:t>
+              <w:t>{avis}{/bExamen}</w:t>
             </w:r>
           </w:p>
         </w:tc>
@@ -12391,23 +11262,7 @@
                 <w:sz w:val="20"/>
                 <w:szCs w:val="20"/>
               </w:rPr>
-              <w:t>{#</w:t>
-            </w:r>
-            <w:proofErr w:type="gramStart"/>
-            <w:r>
-              <w:rPr>
-                <w:sz w:val="20"/>
-                <w:szCs w:val="20"/>
-              </w:rPr>
-              <w:t>cExamen}{</w:t>
-            </w:r>
-            <w:proofErr w:type="gramEnd"/>
-            <w:r>
-              <w:rPr>
-                <w:sz w:val="20"/>
-                <w:szCs w:val="20"/>
-              </w:rPr>
-              <w:t>titre}</w:t>
+              <w:t>{#cExamen}{titre}</w:t>
             </w:r>
           </w:p>
         </w:tc>
@@ -12437,39 +11292,7 @@
                 <w:sz w:val="20"/>
                 <w:szCs w:val="20"/>
               </w:rPr>
-              <w:t>{</w:t>
-            </w:r>
-            <w:proofErr w:type="gramStart"/>
-            <w:r>
-              <w:rPr>
-                <w:sz w:val="20"/>
-                <w:szCs w:val="20"/>
-              </w:rPr>
-              <w:t>avis</w:t>
-            </w:r>
-            <w:proofErr w:type="gramEnd"/>
-            <w:r>
-              <w:rPr>
-                <w:sz w:val="20"/>
-                <w:szCs w:val="20"/>
-              </w:rPr>
-              <w:t>}{/</w:t>
-            </w:r>
-            <w:proofErr w:type="spellStart"/>
-            <w:r>
-              <w:rPr>
-                <w:sz w:val="20"/>
-                <w:szCs w:val="20"/>
-              </w:rPr>
-              <w:t>cExamen</w:t>
-            </w:r>
-            <w:proofErr w:type="spellEnd"/>
-            <w:r>
-              <w:rPr>
-                <w:sz w:val="20"/>
-                <w:szCs w:val="20"/>
-              </w:rPr>
-              <w:t>}</w:t>
+              <w:t>{avis}{/cExamen}</w:t>
             </w:r>
           </w:p>
         </w:tc>
@@ -12654,23 +11477,7 @@
                 <w:sz w:val="20"/>
                 <w:szCs w:val="20"/>
               </w:rPr>
-              <w:t>{#</w:t>
-            </w:r>
-            <w:proofErr w:type="gramStart"/>
-            <w:r>
-              <w:rPr>
-                <w:sz w:val="20"/>
-                <w:szCs w:val="20"/>
-              </w:rPr>
-              <w:t>dExamen}{</w:t>
-            </w:r>
-            <w:proofErr w:type="gramEnd"/>
-            <w:r>
-              <w:rPr>
-                <w:sz w:val="20"/>
-                <w:szCs w:val="20"/>
-              </w:rPr>
-              <w:t>titre}</w:t>
+              <w:t>{#dExamen}{titre}</w:t>
             </w:r>
           </w:p>
         </w:tc>
@@ -12696,39 +11503,7 @@
                 <w:sz w:val="20"/>
                 <w:szCs w:val="20"/>
               </w:rPr>
-              <w:t>{</w:t>
-            </w:r>
-            <w:proofErr w:type="gramStart"/>
-            <w:r>
-              <w:rPr>
-                <w:sz w:val="20"/>
-                <w:szCs w:val="20"/>
-              </w:rPr>
-              <w:t>avis</w:t>
-            </w:r>
-            <w:proofErr w:type="gramEnd"/>
-            <w:r>
-              <w:rPr>
-                <w:sz w:val="20"/>
-                <w:szCs w:val="20"/>
-              </w:rPr>
-              <w:t>}{/</w:t>
-            </w:r>
-            <w:proofErr w:type="spellStart"/>
-            <w:r>
-              <w:rPr>
-                <w:sz w:val="20"/>
-                <w:szCs w:val="20"/>
-              </w:rPr>
-              <w:t>dExamen</w:t>
-            </w:r>
-            <w:proofErr w:type="spellEnd"/>
-            <w:r>
-              <w:rPr>
-                <w:sz w:val="20"/>
-                <w:szCs w:val="20"/>
-              </w:rPr>
-              <w:t>}</w:t>
+              <w:t>{avis}{/dExamen}</w:t>
             </w:r>
           </w:p>
         </w:tc>
@@ -12911,23 +11686,7 @@
                 <w:sz w:val="20"/>
                 <w:szCs w:val="20"/>
               </w:rPr>
-              <w:t>{#</w:t>
-            </w:r>
-            <w:proofErr w:type="gramStart"/>
-            <w:r>
-              <w:rPr>
-                <w:sz w:val="20"/>
-                <w:szCs w:val="20"/>
-              </w:rPr>
-              <w:t>eExamen}{</w:t>
-            </w:r>
-            <w:proofErr w:type="gramEnd"/>
-            <w:r>
-              <w:rPr>
-                <w:sz w:val="20"/>
-                <w:szCs w:val="20"/>
-              </w:rPr>
-              <w:t>titre}</w:t>
+              <w:t>{#eExamen}{titre}</w:t>
             </w:r>
           </w:p>
         </w:tc>
@@ -12954,39 +11713,7 @@
                 <w:sz w:val="20"/>
                 <w:szCs w:val="20"/>
               </w:rPr>
-              <w:t>{</w:t>
-            </w:r>
-            <w:proofErr w:type="gramStart"/>
-            <w:r>
-              <w:rPr>
-                <w:sz w:val="20"/>
-                <w:szCs w:val="20"/>
-              </w:rPr>
-              <w:t>avis</w:t>
-            </w:r>
-            <w:proofErr w:type="gramEnd"/>
-            <w:r>
-              <w:rPr>
-                <w:sz w:val="20"/>
-                <w:szCs w:val="20"/>
-              </w:rPr>
-              <w:t>}{/</w:t>
-            </w:r>
-            <w:proofErr w:type="spellStart"/>
-            <w:r>
-              <w:rPr>
-                <w:sz w:val="20"/>
-                <w:szCs w:val="20"/>
-              </w:rPr>
-              <w:t>eExamen</w:t>
-            </w:r>
-            <w:proofErr w:type="spellEnd"/>
-            <w:r>
-              <w:rPr>
-                <w:sz w:val="20"/>
-                <w:szCs w:val="20"/>
-              </w:rPr>
-              <w:t>}</w:t>
+              <w:t>{avis}{/eExamen}</w:t>
             </w:r>
           </w:p>
         </w:tc>
@@ -13176,23 +11903,7 @@
                 <w:sz w:val="20"/>
                 <w:szCs w:val="20"/>
               </w:rPr>
-              <w:t>{#</w:t>
-            </w:r>
-            <w:proofErr w:type="gramStart"/>
-            <w:r>
-              <w:rPr>
-                <w:sz w:val="20"/>
-                <w:szCs w:val="20"/>
-              </w:rPr>
-              <w:t>fExamen}{</w:t>
-            </w:r>
-            <w:proofErr w:type="gramEnd"/>
-            <w:r>
-              <w:rPr>
-                <w:sz w:val="20"/>
-                <w:szCs w:val="20"/>
-              </w:rPr>
-              <w:t>titre}</w:t>
+              <w:t>{#fExamen}{titre}</w:t>
             </w:r>
           </w:p>
         </w:tc>
@@ -13218,39 +11929,7 @@
                 <w:sz w:val="20"/>
                 <w:szCs w:val="20"/>
               </w:rPr>
-              <w:t>{</w:t>
-            </w:r>
-            <w:proofErr w:type="gramStart"/>
-            <w:r>
-              <w:rPr>
-                <w:sz w:val="20"/>
-                <w:szCs w:val="20"/>
-              </w:rPr>
-              <w:t>avis</w:t>
-            </w:r>
-            <w:proofErr w:type="gramEnd"/>
-            <w:r>
-              <w:rPr>
-                <w:sz w:val="20"/>
-                <w:szCs w:val="20"/>
-              </w:rPr>
-              <w:t>}{/</w:t>
-            </w:r>
-            <w:proofErr w:type="spellStart"/>
-            <w:r>
-              <w:rPr>
-                <w:sz w:val="20"/>
-                <w:szCs w:val="20"/>
-              </w:rPr>
-              <w:t>fExamen</w:t>
-            </w:r>
-            <w:proofErr w:type="spellEnd"/>
-            <w:r>
-              <w:rPr>
-                <w:sz w:val="20"/>
-                <w:szCs w:val="20"/>
-              </w:rPr>
-              <w:t>}</w:t>
+              <w:t>{avis}{/fExamen}</w:t>
             </w:r>
           </w:p>
         </w:tc>
@@ -13432,23 +12111,7 @@
                 <w:sz w:val="20"/>
                 <w:szCs w:val="20"/>
               </w:rPr>
-              <w:t>{#</w:t>
-            </w:r>
-            <w:proofErr w:type="gramStart"/>
-            <w:r>
-              <w:rPr>
-                <w:sz w:val="20"/>
-                <w:szCs w:val="20"/>
-              </w:rPr>
-              <w:t>gExamen}{</w:t>
-            </w:r>
-            <w:proofErr w:type="gramEnd"/>
-            <w:r>
-              <w:rPr>
-                <w:sz w:val="20"/>
-                <w:szCs w:val="20"/>
-              </w:rPr>
-              <w:t>titre}</w:t>
+              <w:t>{#gExamen}{titre}</w:t>
             </w:r>
           </w:p>
         </w:tc>
@@ -13474,39 +12137,7 @@
                 <w:sz w:val="20"/>
                 <w:szCs w:val="20"/>
               </w:rPr>
-              <w:t>{</w:t>
-            </w:r>
-            <w:proofErr w:type="gramStart"/>
-            <w:r>
-              <w:rPr>
-                <w:sz w:val="20"/>
-                <w:szCs w:val="20"/>
-              </w:rPr>
-              <w:t>avis</w:t>
-            </w:r>
-            <w:proofErr w:type="gramEnd"/>
-            <w:r>
-              <w:rPr>
-                <w:sz w:val="20"/>
-                <w:szCs w:val="20"/>
-              </w:rPr>
-              <w:t>}{/</w:t>
-            </w:r>
-            <w:proofErr w:type="spellStart"/>
-            <w:r>
-              <w:rPr>
-                <w:sz w:val="20"/>
-                <w:szCs w:val="20"/>
-              </w:rPr>
-              <w:t>gExamen</w:t>
-            </w:r>
-            <w:proofErr w:type="spellEnd"/>
-            <w:r>
-              <w:rPr>
-                <w:sz w:val="20"/>
-                <w:szCs w:val="20"/>
-              </w:rPr>
-              <w:t>}</w:t>
+              <w:t>{avis}{/gExamen}</w:t>
             </w:r>
           </w:p>
         </w:tc>
@@ -13866,23 +12497,7 @@
                 <w:sz w:val="20"/>
                 <w:szCs w:val="20"/>
               </w:rPr>
-              <w:t>{#</w:t>
-            </w:r>
-            <w:proofErr w:type="gramStart"/>
-            <w:r>
-              <w:rPr>
-                <w:sz w:val="20"/>
-                <w:szCs w:val="20"/>
-              </w:rPr>
-              <w:t>hExamen}{</w:t>
-            </w:r>
-            <w:proofErr w:type="gramEnd"/>
-            <w:r>
-              <w:rPr>
-                <w:sz w:val="20"/>
-                <w:szCs w:val="20"/>
-              </w:rPr>
-              <w:t>titre}</w:t>
+              <w:t>{#hExamen}{titre}</w:t>
             </w:r>
           </w:p>
         </w:tc>
@@ -13908,39 +12523,7 @@
                 <w:sz w:val="20"/>
                 <w:szCs w:val="20"/>
               </w:rPr>
-              <w:t>{</w:t>
-            </w:r>
-            <w:proofErr w:type="gramStart"/>
-            <w:r>
-              <w:rPr>
-                <w:sz w:val="20"/>
-                <w:szCs w:val="20"/>
-              </w:rPr>
-              <w:t>avis</w:t>
-            </w:r>
-            <w:proofErr w:type="gramEnd"/>
-            <w:r>
-              <w:rPr>
-                <w:sz w:val="20"/>
-                <w:szCs w:val="20"/>
-              </w:rPr>
-              <w:t>}{/</w:t>
-            </w:r>
-            <w:proofErr w:type="spellStart"/>
-            <w:r>
-              <w:rPr>
-                <w:sz w:val="20"/>
-                <w:szCs w:val="20"/>
-              </w:rPr>
-              <w:t>hExamen</w:t>
-            </w:r>
-            <w:proofErr w:type="spellEnd"/>
-            <w:r>
-              <w:rPr>
-                <w:sz w:val="20"/>
-                <w:szCs w:val="20"/>
-              </w:rPr>
-              <w:t>}</w:t>
+              <w:t>{avis}{/hExamen}</w:t>
             </w:r>
           </w:p>
         </w:tc>
@@ -14128,23 +12711,7 @@
                 <w:sz w:val="20"/>
                 <w:szCs w:val="20"/>
               </w:rPr>
-              <w:t>{#</w:t>
-            </w:r>
-            <w:proofErr w:type="gramStart"/>
-            <w:r>
-              <w:rPr>
-                <w:sz w:val="20"/>
-                <w:szCs w:val="20"/>
-              </w:rPr>
-              <w:t>iExamen}{</w:t>
-            </w:r>
-            <w:proofErr w:type="gramEnd"/>
-            <w:r>
-              <w:rPr>
-                <w:sz w:val="20"/>
-                <w:szCs w:val="20"/>
-              </w:rPr>
-              <w:t>titre}</w:t>
+              <w:t>{#iExamen}{titre}</w:t>
             </w:r>
           </w:p>
         </w:tc>
@@ -14171,39 +12738,7 @@
                 <w:sz w:val="20"/>
                 <w:szCs w:val="20"/>
               </w:rPr>
-              <w:t>{</w:t>
-            </w:r>
-            <w:proofErr w:type="gramStart"/>
-            <w:r>
-              <w:rPr>
-                <w:sz w:val="20"/>
-                <w:szCs w:val="20"/>
-              </w:rPr>
-              <w:t>avis</w:t>
-            </w:r>
-            <w:proofErr w:type="gramEnd"/>
-            <w:r>
-              <w:rPr>
-                <w:sz w:val="20"/>
-                <w:szCs w:val="20"/>
-              </w:rPr>
-              <w:t>}{/</w:t>
-            </w:r>
-            <w:proofErr w:type="spellStart"/>
-            <w:r>
-              <w:rPr>
-                <w:sz w:val="20"/>
-                <w:szCs w:val="20"/>
-              </w:rPr>
-              <w:t>iExamen</w:t>
-            </w:r>
-            <w:proofErr w:type="spellEnd"/>
-            <w:r>
-              <w:rPr>
-                <w:sz w:val="20"/>
-                <w:szCs w:val="20"/>
-              </w:rPr>
-              <w:t>}</w:t>
+              <w:t>{avis}{/iExamen}</w:t>
             </w:r>
           </w:p>
         </w:tc>
@@ -14389,23 +12924,7 @@
                 <w:sz w:val="20"/>
                 <w:szCs w:val="20"/>
               </w:rPr>
-              <w:t>{#</w:t>
-            </w:r>
-            <w:proofErr w:type="gramStart"/>
-            <w:r>
-              <w:rPr>
-                <w:sz w:val="20"/>
-                <w:szCs w:val="20"/>
-              </w:rPr>
-              <w:t>jExamen}{</w:t>
-            </w:r>
-            <w:proofErr w:type="gramEnd"/>
-            <w:r>
-              <w:rPr>
-                <w:sz w:val="20"/>
-                <w:szCs w:val="20"/>
-              </w:rPr>
-              <w:t>titre}</w:t>
+              <w:t>{#jExamen}{titre}</w:t>
             </w:r>
           </w:p>
         </w:tc>
@@ -14431,39 +12950,7 @@
                 <w:sz w:val="20"/>
                 <w:szCs w:val="20"/>
               </w:rPr>
-              <w:t>{</w:t>
-            </w:r>
-            <w:proofErr w:type="gramStart"/>
-            <w:r>
-              <w:rPr>
-                <w:sz w:val="20"/>
-                <w:szCs w:val="20"/>
-              </w:rPr>
-              <w:t>avis</w:t>
-            </w:r>
-            <w:proofErr w:type="gramEnd"/>
-            <w:r>
-              <w:rPr>
-                <w:sz w:val="20"/>
-                <w:szCs w:val="20"/>
-              </w:rPr>
-              <w:t>}{/</w:t>
-            </w:r>
-            <w:proofErr w:type="spellStart"/>
-            <w:r>
-              <w:rPr>
-                <w:sz w:val="20"/>
-                <w:szCs w:val="20"/>
-              </w:rPr>
-              <w:t>jExamen</w:t>
-            </w:r>
-            <w:proofErr w:type="spellEnd"/>
-            <w:r>
-              <w:rPr>
-                <w:sz w:val="20"/>
-                <w:szCs w:val="20"/>
-              </w:rPr>
-              <w:t>}</w:t>
+              <w:t>{avis}{/jExamen}</w:t>
             </w:r>
           </w:p>
         </w:tc>
@@ -14651,7 +13138,6 @@
               </w:rPr>
               <w:t>{#</w:t>
             </w:r>
-            <w:proofErr w:type="gramStart"/>
             <w:r>
               <w:rPr>
                 <w:sz w:val="20"/>
@@ -14664,15 +13150,7 @@
                 <w:sz w:val="20"/>
                 <w:szCs w:val="20"/>
               </w:rPr>
-              <w:t>Examen}{</w:t>
-            </w:r>
-            <w:proofErr w:type="gramEnd"/>
-            <w:r>
-              <w:rPr>
-                <w:sz w:val="20"/>
-                <w:szCs w:val="20"/>
-              </w:rPr>
-              <w:t>titre}</w:t>
+              <w:t>Examen}{titre}</w:t>
             </w:r>
           </w:p>
         </w:tc>
@@ -14698,25 +13176,8 @@
                 <w:sz w:val="20"/>
                 <w:szCs w:val="20"/>
               </w:rPr>
-              <w:t>{</w:t>
-            </w:r>
-            <w:proofErr w:type="gramStart"/>
-            <w:r>
-              <w:rPr>
-                <w:sz w:val="20"/>
-                <w:szCs w:val="20"/>
-              </w:rPr>
-              <w:t>avis</w:t>
-            </w:r>
-            <w:proofErr w:type="gramEnd"/>
-            <w:r>
-              <w:rPr>
-                <w:sz w:val="20"/>
-                <w:szCs w:val="20"/>
-              </w:rPr>
-              <w:t>}{/</w:t>
-            </w:r>
-            <w:proofErr w:type="spellStart"/>
+              <w:t>{avis}{/</w:t>
+            </w:r>
             <w:r>
               <w:rPr>
                 <w:sz w:val="20"/>
@@ -14729,15 +13190,7 @@
                 <w:sz w:val="20"/>
                 <w:szCs w:val="20"/>
               </w:rPr>
-              <w:t>Examen</w:t>
-            </w:r>
-            <w:proofErr w:type="spellEnd"/>
-            <w:r>
-              <w:rPr>
-                <w:sz w:val="20"/>
-                <w:szCs w:val="20"/>
-              </w:rPr>
-              <w:t>}</w:t>
+              <w:t>Examen}</w:t>
             </w:r>
           </w:p>
         </w:tc>
@@ -14810,18 +13263,8 @@
           <w:b w:val="0"/>
           <w:caps w:val="0"/>
         </w:rPr>
-        <w:t xml:space="preserve">Les vérifications de l’appareil réalisées dans les limites de la présente mission ont fait apparaître l’(es) observation(s) ou anomalie(s) suivante(s) à laquelle (auxquelles) il convient de </w:t>
+        <w:t>Les vérifications de l’appareil réalisées dans les limites de la présente mission ont fait apparaître l’(es) observation(s) ou anomalie(s) suivante(s) à laquelle (auxquelles) il convient de remédier:</w:t>
       </w:r>
-      <w:proofErr w:type="gramStart"/>
-      <w:r>
-        <w:rPr>
-          <w:rFonts w:ascii="Arial" w:hAnsi="Arial" w:cs="Arial"/>
-          <w:b w:val="0"/>
-          <w:caps w:val="0"/>
-        </w:rPr>
-        <w:t>remédier:</w:t>
-      </w:r>
-      <w:proofErr w:type="gramEnd"/>
     </w:p>
     <w:tbl>
       <w:tblPr>
@@ -14990,13 +13433,8 @@
               <w:jc w:val="center"/>
             </w:pPr>
             <w:r>
-              <w:t>{#</w:t>
-            </w:r>
-            <w:proofErr w:type="gramStart"/>
-            <w:r>
-              <w:t>cri}{</w:t>
-            </w:r>
-            <w:proofErr w:type="gramEnd"/>
+              <w:t>{#cri}{</w:t>
+            </w:r>
             <w:r>
               <w:t>obs</w:t>
             </w:r>
@@ -15026,13 +13464,9 @@
             <w:r>
               <w:t>{</w:t>
             </w:r>
-            <w:proofErr w:type="spellStart"/>
-            <w:proofErr w:type="gramStart"/>
             <w:r>
               <w:t>text</w:t>
             </w:r>
-            <w:proofErr w:type="spellEnd"/>
-            <w:proofErr w:type="gramEnd"/>
             <w:r>
               <w:t>}</w:t>
             </w:r>
@@ -15245,13 +13679,8 @@
               <w:jc w:val="center"/>
             </w:pPr>
             <w:r>
-              <w:t>{#</w:t>
-            </w:r>
-            <w:proofErr w:type="gramStart"/>
-            <w:r>
-              <w:t>ncri}{</w:t>
-            </w:r>
-            <w:proofErr w:type="gramEnd"/>
+              <w:t>{#ncri}{</w:t>
+            </w:r>
             <w:r>
               <w:t>obs</w:t>
             </w:r>
@@ -15280,13 +13709,9 @@
             <w:r>
               <w:t>{</w:t>
             </w:r>
-            <w:proofErr w:type="spellStart"/>
-            <w:proofErr w:type="gramStart"/>
             <w:r>
               <w:t>text</w:t>
             </w:r>
-            <w:proofErr w:type="spellEnd"/>
-            <w:proofErr w:type="gramEnd"/>
             <w:r>
               <w:t>}</w:t>
             </w:r>
@@ -15309,15 +13734,7 @@
               <w:snapToGrid w:val="0"/>
             </w:pPr>
             <w:r>
-              <w:t>{/</w:t>
-            </w:r>
-            <w:proofErr w:type="spellStart"/>
-            <w:r>
-              <w:t>ncri</w:t>
-            </w:r>
-            <w:proofErr w:type="spellEnd"/>
-            <w:r>
-              <w:t>}</w:t>
+              <w:t>{/ncri}</w:t>
             </w:r>
           </w:p>
         </w:tc>
@@ -15458,23 +13875,7 @@
           <w:sz w:val="20"/>
           <w:szCs w:val="20"/>
         </w:rPr>
-        <w:t>{</w:t>
-      </w:r>
-      <w:proofErr w:type="gramStart"/>
-      <w:r>
-        <w:rPr>
-          <w:sz w:val="20"/>
-          <w:szCs w:val="20"/>
-        </w:rPr>
-        <w:t>content</w:t>
-      </w:r>
-      <w:proofErr w:type="gramEnd"/>
-      <w:r>
-        <w:rPr>
-          <w:sz w:val="20"/>
-          <w:szCs w:val="20"/>
-        </w:rPr>
-        <w:t>}</w:t>
+        <w:t>{content}</w:t>
       </w:r>
     </w:p>
     <w:p>
@@ -15510,23 +13911,7 @@
           <w:sz w:val="20"/>
           <w:szCs w:val="20"/>
         </w:rPr>
-        <w:t>{</w:t>
-      </w:r>
-      <w:proofErr w:type="gramStart"/>
-      <w:r>
-        <w:rPr>
-          <w:sz w:val="20"/>
-          <w:szCs w:val="20"/>
-        </w:rPr>
-        <w:t>content</w:t>
-      </w:r>
-      <w:proofErr w:type="gramEnd"/>
-      <w:r>
-        <w:rPr>
-          <w:sz w:val="20"/>
-          <w:szCs w:val="20"/>
-        </w:rPr>
-        <w:t>}</w:t>
+        <w:t>{content}</w:t>
       </w:r>
     </w:p>
     <w:p>
@@ -15544,23 +13929,7 @@
           <w:sz w:val="20"/>
           <w:szCs w:val="20"/>
         </w:rPr>
-        <w:t>{/</w:t>
-      </w:r>
-      <w:proofErr w:type="spellStart"/>
-      <w:r>
-        <w:rPr>
-          <w:sz w:val="20"/>
-          <w:szCs w:val="20"/>
-        </w:rPr>
-        <w:t>child</w:t>
-      </w:r>
-      <w:proofErr w:type="spellEnd"/>
-      <w:r>
-        <w:rPr>
-          <w:sz w:val="20"/>
-          <w:szCs w:val="20"/>
-        </w:rPr>
-        <w:t>}</w:t>
+        <w:t>{/child}</w:t>
       </w:r>
     </w:p>
     <w:p>
@@ -15712,23 +14081,7 @@
           <w:sz w:val="20"/>
           <w:szCs w:val="20"/>
         </w:rPr>
-        <w:t>{</w:t>
-      </w:r>
-      <w:proofErr w:type="gramStart"/>
-      <w:r>
-        <w:rPr>
-          <w:sz w:val="20"/>
-          <w:szCs w:val="20"/>
-        </w:rPr>
-        <w:t>content</w:t>
-      </w:r>
-      <w:proofErr w:type="gramEnd"/>
-      <w:r>
-        <w:rPr>
-          <w:sz w:val="20"/>
-          <w:szCs w:val="20"/>
-        </w:rPr>
-        <w:t>}</w:t>
+        <w:t>{content}</w:t>
       </w:r>
     </w:p>
     <w:p>
@@ -15755,7 +14108,6 @@
         </w:rPr>
         <w:t>{/</w:t>
       </w:r>
-      <w:proofErr w:type="spellStart"/>
       <w:r>
         <w:rPr>
           <w:sz w:val="20"/>
@@ -15763,7 +14115,6 @@
         </w:rPr>
         <w:t>consclusions</w:t>
       </w:r>
-      <w:proofErr w:type="spellEnd"/>
       <w:r>
         <w:rPr>
           <w:sz w:val="20"/>

</xml_diff>